<commit_message>
Update .docx and upload initial FamilyTree.ACCDB
</commit_message>
<xml_diff>
--- a/Documentation/Familytree User Manual.docx
+++ b/Documentation/Familytree User Manual.docx
@@ -74,7 +74,19 @@
         <w:t xml:space="preserve">retrieve family tree information. </w:t>
       </w:r>
       <w:r>
-        <w:t>Information saved includes: Name, Nick Name, SEX, Birthdate, Canonical Birth Date, Birth Order, Death Date, Canonical Death Date, Birth Place, Death Place, external documentation file(s), external document description, Date Added, Date Updated, etc. With one click it can link from an individual’s record to the record for spouse, a parent, brothers and sisters and children.</w:t>
+        <w:t xml:space="preserve">Information saved includes: </w:t>
+      </w:r>
+      <w:r>
+        <w:t>Name (Prefix, First Name, Middle Name, Last Name, Nick Name)</w:t>
+      </w:r>
+      <w:r>
+        <w:t xml:space="preserve">, SEX, Birthdate, Canonical Birth Date, Birth Order, Death Date, Canonical Death Date, Birth Place, Death Place, external documentation file(s), external document description, Date Added, Date Updated, etc. </w:t>
+      </w:r>
+      <w:r>
+        <w:t xml:space="preserve">A link to a JPEG photo of the individual is also possible. </w:t>
+      </w:r>
+      <w:r>
+        <w:t>With one click it can link from an individual’s record to the record for spouse, a parent, brothers and sisters and children.</w:t>
       </w:r>
     </w:p>
     <w:p>
@@ -257,6 +269,7 @@
         <w:rPr>
           <w:noProof/>
         </w:rPr>
+        <w:lastRenderedPageBreak/>
         <w:drawing>
           <wp:inline distT="0" distB="0" distL="0" distR="0" wp14:anchorId="59DD3590" wp14:editId="165CC076">
             <wp:extent cx="5857875" cy="3857625"/>
@@ -422,15 +435,7 @@
         <w:t xml:space="preserve">HTML Output folder” </w:t>
       </w:r>
       <w:r>
-        <w:t xml:space="preserve">is where the </w:t>
-      </w:r>
-      <w:proofErr w:type="gramStart"/>
-      <w:r>
-        <w:t>generated  HTML</w:t>
-      </w:r>
-      <w:proofErr w:type="gramEnd"/>
-      <w:r>
-        <w:t xml:space="preserve"> (optional) will be stored.</w:t>
+        <w:t>is where the generated  HTML (optional) will be stored.</w:t>
       </w:r>
     </w:p>
     <w:p>
@@ -656,6 +661,7 @@
                 <w:b/>
                 <w:bCs/>
               </w:rPr>
+              <w:lastRenderedPageBreak/>
               <w:t>FamilyTree.exe</w:t>
             </w:r>
           </w:p>

</xml_diff>